<commit_message>
Final_vesrion: Resolução completa do Case da Iguá Saneamento
</commit_message>
<xml_diff>
--- a/Descricao_Case.docx
+++ b/Descricao_Case.docx
@@ -1,6 +1,6 @@
 
 <file path=word/document.xml><?xml version="1.0" encoding="utf-8"?>
-<w:document xmlns:wpc="http://schemas.microsoft.com/office/word/2010/wordprocessingCanvas" xmlns:cx="http://schemas.microsoft.com/office/drawing/2014/chartex" xmlns:cx1="http://schemas.microsoft.com/office/drawing/2015/9/8/chartex" xmlns:cx2="http://schemas.microsoft.com/office/drawing/2015/10/21/chartex" xmlns:cx3="http://schemas.microsoft.com/office/drawing/2016/5/9/chartex" xmlns:cx4="http://schemas.microsoft.com/office/drawing/2016/5/10/chartex" xmlns:cx5="http://schemas.microsoft.com/office/drawing/2016/5/11/chartex" xmlns:cx6="http://schemas.microsoft.com/office/drawing/2016/5/12/chartex" xmlns:cx7="http://schemas.microsoft.com/office/drawing/2016/5/13/chartex" xmlns:cx8="http://schemas.microsoft.com/office/drawing/2016/5/14/chartex" xmlns:mc="http://schemas.openxmlformats.org/markup-compatibility/2006" xmlns:aink="http://schemas.microsoft.com/office/drawing/2016/ink" xmlns:am3d="http://schemas.microsoft.com/office/drawing/2017/model3d" xmlns:o="urn:schemas-microsoft-com:office:office" xmlns:oel="http://schemas.microsoft.com/office/2019/extlst" xmlns:r="http://schemas.openxmlformats.org/officeDocument/2006/relationships" xmlns:m="http://schemas.openxmlformats.org/officeDocument/2006/math" xmlns:v="urn:schemas-microsoft-com:vml" xmlns:wp14="http://schemas.microsoft.com/office/word/2010/wordprocessingDrawing" xmlns:wp="http://schemas.openxmlformats.org/drawingml/2006/wordprocessingDrawing" xmlns:w10="urn:schemas-microsoft-com:office:word" xmlns:w="http://schemas.openxmlformats.org/wordprocessingml/2006/main" xmlns:w14="http://schemas.microsoft.com/office/word/2010/wordml" xmlns:w15="http://schemas.microsoft.com/office/word/2012/wordml" xmlns:w16cex="http://schemas.microsoft.com/office/word/2018/wordml/cex" xmlns:w16cid="http://schemas.microsoft.com/office/word/2016/wordml/cid" xmlns:w16="http://schemas.microsoft.com/office/word/2018/wordml" xmlns:w16sdtdh="http://schemas.microsoft.com/office/word/2020/wordml/sdtdatahash" xmlns:w16se="http://schemas.microsoft.com/office/word/2015/wordml/symex" xmlns:wpg="http://schemas.microsoft.com/office/word/2010/wordprocessingGroup" xmlns:wpi="http://schemas.microsoft.com/office/word/2010/wordprocessingInk" xmlns:wne="http://schemas.microsoft.com/office/word/2006/wordml" xmlns:wps="http://schemas.microsoft.com/office/word/2010/wordprocessingShape" mc:Ignorable="w14 w15 w16se w16cid w16 w16cex w16sdtdh wp14">
+<w:document xmlns:wpc="http://schemas.microsoft.com/office/word/2010/wordprocessingCanvas" xmlns:cx="http://schemas.microsoft.com/office/drawing/2014/chartex" xmlns:mc="http://schemas.openxmlformats.org/markup-compatibility/2006" xmlns:o="urn:schemas-microsoft-com:office:office" xmlns:r="http://schemas.openxmlformats.org/officeDocument/2006/relationships" xmlns:m="http://schemas.openxmlformats.org/officeDocument/2006/math" xmlns:v="urn:schemas-microsoft-com:vml" xmlns:wp14="http://schemas.microsoft.com/office/word/2010/wordprocessingDrawing" xmlns:wp="http://schemas.openxmlformats.org/drawingml/2006/wordprocessingDrawing" xmlns:w10="urn:schemas-microsoft-com:office:word" xmlns:w="http://schemas.openxmlformats.org/wordprocessingml/2006/main" xmlns:w14="http://schemas.microsoft.com/office/word/2010/wordml" xmlns:w15="http://schemas.microsoft.com/office/word/2012/wordml" xmlns:w16se="http://schemas.microsoft.com/office/word/2015/wordml/symex" xmlns:wpg="http://schemas.microsoft.com/office/word/2010/wordprocessingGroup" xmlns:wpi="http://schemas.microsoft.com/office/word/2010/wordprocessingInk" xmlns:wne="http://schemas.microsoft.com/office/word/2006/wordml" xmlns:wps="http://schemas.microsoft.com/office/word/2010/wordprocessingShape" mc:Ignorable="w14 w15 w16se wp14">
   <w:body>
     <w:p>
       <w:pPr>
@@ -494,6 +494,59 @@
         </w:rPr>
         <w:t>Que tipos de clientes são mais propensos a ficarem inadimplentes?</w:t>
       </w:r>
+      <w:r>
+        <w:rPr>
+          <w:rFonts w:ascii="Helvetica" w:eastAsia="Times New Roman" w:hAnsi="Helvetica" w:cs="Helvetica"/>
+          <w:color w:val="000000"/>
+          <w:kern w:val="0"/>
+          <w:sz w:val="21"/>
+          <w:szCs w:val="21"/>
+          <w:lang w:eastAsia="pt-BR"/>
+          <w14:ligatures w14:val="none"/>
+        </w:rPr>
+        <w:t xml:space="preserve">  </w:t>
+      </w:r>
+      <w:r>
+        <w:rPr>
+          <w:rFonts w:ascii="Helvetica" w:eastAsia="Times New Roman" w:hAnsi="Helvetica" w:cs="Helvetica"/>
+          <w:color w:val="000000"/>
+          <w:kern w:val="0"/>
+          <w:sz w:val="21"/>
+          <w:szCs w:val="21"/>
+          <w:highlight w:val="yellow"/>
+          <w:lang w:eastAsia="pt-BR"/>
+          <w14:ligatures w14:val="none"/>
+        </w:rPr>
+        <w:t>(</w:t>
+      </w:r>
+      <w:proofErr w:type="gramStart"/>
+      <w:r>
+        <w:rPr>
+          <w:rFonts w:ascii="Helvetica" w:eastAsia="Times New Roman" w:hAnsi="Helvetica" w:cs="Helvetica"/>
+          <w:color w:val="000000"/>
+          <w:kern w:val="0"/>
+          <w:sz w:val="21"/>
+          <w:szCs w:val="21"/>
+          <w:highlight w:val="yellow"/>
+          <w:lang w:eastAsia="pt-BR"/>
+          <w14:ligatures w14:val="none"/>
+        </w:rPr>
+        <w:t>com</w:t>
+      </w:r>
+      <w:proofErr w:type="gramEnd"/>
+      <w:r>
+        <w:rPr>
+          <w:rFonts w:ascii="Helvetica" w:eastAsia="Times New Roman" w:hAnsi="Helvetica" w:cs="Helvetica"/>
+          <w:color w:val="000000"/>
+          <w:kern w:val="0"/>
+          <w:sz w:val="21"/>
+          <w:szCs w:val="21"/>
+          <w:highlight w:val="yellow"/>
+          <w:lang w:eastAsia="pt-BR"/>
+          <w14:ligatures w14:val="none"/>
+        </w:rPr>
+        <w:t xml:space="preserve"> dívida em aberto)</w:t>
+      </w:r>
     </w:p>
     <w:p>
       <w:pPr>
@@ -779,6 +832,8 @@
         </w:rPr>
         <w:t>;</w:t>
       </w:r>
+      <w:bookmarkStart w:id="0" w:name="_GoBack"/>
+      <w:bookmarkEnd w:id="0"/>
     </w:p>
     <w:p>
       <w:pPr>
@@ -1307,7 +1362,37 @@
           <w:lang w:eastAsia="pt-BR"/>
           <w14:ligatures w14:val="none"/>
         </w:rPr>
-        <w:t>crie um dashboard utilizando o Power BI</w:t>
+        <w:t xml:space="preserve">crie um </w:t>
+      </w:r>
+      <w:proofErr w:type="spellStart"/>
+      <w:r>
+        <w:rPr>
+          <w:rFonts w:ascii="Helvetica" w:eastAsia="Times New Roman" w:hAnsi="Helvetica" w:cs="Helvetica"/>
+          <w:b/>
+          <w:bCs/>
+          <w:color w:val="000000"/>
+          <w:kern w:val="0"/>
+          <w:sz w:val="21"/>
+          <w:szCs w:val="21"/>
+          <w:lang w:eastAsia="pt-BR"/>
+          <w14:ligatures w14:val="none"/>
+        </w:rPr>
+        <w:t>dashboard</w:t>
+      </w:r>
+      <w:proofErr w:type="spellEnd"/>
+      <w:r>
+        <w:rPr>
+          <w:rFonts w:ascii="Helvetica" w:eastAsia="Times New Roman" w:hAnsi="Helvetica" w:cs="Helvetica"/>
+          <w:b/>
+          <w:bCs/>
+          <w:color w:val="000000"/>
+          <w:kern w:val="0"/>
+          <w:sz w:val="21"/>
+          <w:szCs w:val="21"/>
+          <w:lang w:eastAsia="pt-BR"/>
+          <w14:ligatures w14:val="none"/>
+        </w:rPr>
+        <w:t xml:space="preserve"> utilizando o Power BI</w:t>
       </w:r>
       <w:r>
         <w:rPr>
@@ -1616,6 +1701,7 @@
           <w:lang w:eastAsia="pt-BR"/>
           <w14:ligatures w14:val="none"/>
         </w:rPr>
+        <w:lastRenderedPageBreak/>
         <w:t>Age - Idade da pessoa</w:t>
       </w:r>
     </w:p>
@@ -1647,7 +1733,6 @@
           <w:lang w:eastAsia="pt-BR"/>
           <w14:ligatures w14:val="none"/>
         </w:rPr>
-        <w:lastRenderedPageBreak/>
         <w:t>SSN - O número do seguro social da pessoa</w:t>
       </w:r>
     </w:p>
@@ -2265,7 +2350,20 @@
           <w:lang w:eastAsia="pt-BR"/>
           <w14:ligatures w14:val="none"/>
         </w:rPr>
-        <w:t>Outstanding_Debt</w:t>
+        <w:t>Outstanding_</w:t>
+      </w:r>
+      <w:proofErr w:type="gramStart"/>
+      <w:r>
+        <w:rPr>
+          <w:rFonts w:ascii="Helvetica" w:eastAsia="Times New Roman" w:hAnsi="Helvetica" w:cs="Helvetica"/>
+          <w:color w:val="000000"/>
+          <w:kern w:val="0"/>
+          <w:sz w:val="21"/>
+          <w:szCs w:val="21"/>
+          <w:lang w:eastAsia="pt-BR"/>
+          <w14:ligatures w14:val="none"/>
+        </w:rPr>
+        <w:t>Debt</w:t>
       </w:r>
       <w:proofErr w:type="spellEnd"/>
       <w:r>
@@ -2278,7 +2376,70 @@
           <w:lang w:eastAsia="pt-BR"/>
           <w14:ligatures w14:val="none"/>
         </w:rPr>
-        <w:t xml:space="preserve"> - Representa a dívida restante a ser paga (em USD)</w:t>
+        <w:t xml:space="preserve"> </w:t>
+      </w:r>
+      <w:r>
+        <w:rPr>
+          <w:rFonts w:ascii="Helvetica" w:eastAsia="Times New Roman" w:hAnsi="Helvetica" w:cs="Helvetica"/>
+          <w:color w:val="000000"/>
+          <w:kern w:val="0"/>
+          <w:sz w:val="21"/>
+          <w:szCs w:val="21"/>
+          <w:lang w:eastAsia="pt-BR"/>
+          <w14:ligatures w14:val="none"/>
+        </w:rPr>
+        <w:t>,</w:t>
+      </w:r>
+      <w:proofErr w:type="gramEnd"/>
+      <w:r>
+        <w:rPr>
+          <w:rFonts w:ascii="Helvetica" w:eastAsia="Times New Roman" w:hAnsi="Helvetica" w:cs="Helvetica"/>
+          <w:color w:val="000000"/>
+          <w:kern w:val="0"/>
+          <w:sz w:val="21"/>
+          <w:szCs w:val="21"/>
+          <w:lang w:eastAsia="pt-BR"/>
+          <w14:ligatures w14:val="none"/>
+        </w:rPr>
+        <w:t xml:space="preserve"> </w:t>
+      </w:r>
+      <w:proofErr w:type="spellStart"/>
+      <w:r>
+        <w:rPr>
+          <w:rFonts w:ascii="Helvetica" w:eastAsia="Times New Roman" w:hAnsi="Helvetica" w:cs="Helvetica"/>
+          <w:color w:val="000000"/>
+          <w:kern w:val="0"/>
+          <w:sz w:val="21"/>
+          <w:szCs w:val="21"/>
+          <w:lang w:eastAsia="pt-BR"/>
+          <w14:ligatures w14:val="none"/>
+        </w:rPr>
+        <w:t>po</w:t>
+      </w:r>
+      <w:proofErr w:type="spellEnd"/>
+      <w:r>
+        <w:rPr>
+          <w:rFonts w:ascii="Helvetica" w:eastAsia="Times New Roman" w:hAnsi="Helvetica" w:cs="Helvetica"/>
+          <w:color w:val="000000"/>
+          <w:kern w:val="0"/>
+          <w:sz w:val="21"/>
+          <w:szCs w:val="21"/>
+          <w:lang w:eastAsia="pt-BR"/>
+          <w14:ligatures w14:val="none"/>
+        </w:rPr>
+        <w:t xml:space="preserve">, </w:t>
+      </w:r>
+      <w:r>
+        <w:rPr>
+          <w:rFonts w:ascii="Helvetica" w:eastAsia="Times New Roman" w:hAnsi="Helvetica" w:cs="Helvetica"/>
+          <w:color w:val="000000"/>
+          <w:kern w:val="0"/>
+          <w:sz w:val="21"/>
+          <w:szCs w:val="21"/>
+          <w:lang w:eastAsia="pt-BR"/>
+          <w14:ligatures w14:val="none"/>
+        </w:rPr>
+        <w:t>- Representa a dívida restante a ser paga (em USD)</w:t>
       </w:r>
     </w:p>
     <w:p>
@@ -2793,7 +2954,7 @@
 </file>
 
 <file path=word/numbering.xml><?xml version="1.0" encoding="utf-8"?>
-<w:numbering xmlns:wpc="http://schemas.microsoft.com/office/word/2010/wordprocessingCanvas" xmlns:cx="http://schemas.microsoft.com/office/drawing/2014/chartex" xmlns:cx1="http://schemas.microsoft.com/office/drawing/2015/9/8/chartex" xmlns:cx2="http://schemas.microsoft.com/office/drawing/2015/10/21/chartex" xmlns:cx3="http://schemas.microsoft.com/office/drawing/2016/5/9/chartex" xmlns:cx4="http://schemas.microsoft.com/office/drawing/2016/5/10/chartex" xmlns:cx5="http://schemas.microsoft.com/office/drawing/2016/5/11/chartex" xmlns:cx6="http://schemas.microsoft.com/office/drawing/2016/5/12/chartex" xmlns:cx7="http://schemas.microsoft.com/office/drawing/2016/5/13/chartex" xmlns:cx8="http://schemas.microsoft.com/office/drawing/2016/5/14/chartex" xmlns:mc="http://schemas.openxmlformats.org/markup-compatibility/2006" xmlns:aink="http://schemas.microsoft.com/office/drawing/2016/ink" xmlns:am3d="http://schemas.microsoft.com/office/drawing/2017/model3d" xmlns:o="urn:schemas-microsoft-com:office:office" xmlns:oel="http://schemas.microsoft.com/office/2019/extlst" xmlns:r="http://schemas.openxmlformats.org/officeDocument/2006/relationships" xmlns:m="http://schemas.openxmlformats.org/officeDocument/2006/math" xmlns:v="urn:schemas-microsoft-com:vml" xmlns:wp14="http://schemas.microsoft.com/office/word/2010/wordprocessingDrawing" xmlns:wp="http://schemas.openxmlformats.org/drawingml/2006/wordprocessingDrawing" xmlns:w10="urn:schemas-microsoft-com:office:word" xmlns:w="http://schemas.openxmlformats.org/wordprocessingml/2006/main" xmlns:w14="http://schemas.microsoft.com/office/word/2010/wordml" xmlns:w15="http://schemas.microsoft.com/office/word/2012/wordml" xmlns:w16cex="http://schemas.microsoft.com/office/word/2018/wordml/cex" xmlns:w16cid="http://schemas.microsoft.com/office/word/2016/wordml/cid" xmlns:w16="http://schemas.microsoft.com/office/word/2018/wordml" xmlns:w16sdtdh="http://schemas.microsoft.com/office/word/2020/wordml/sdtdatahash" xmlns:w16se="http://schemas.microsoft.com/office/word/2015/wordml/symex" xmlns:wpg="http://schemas.microsoft.com/office/word/2010/wordprocessingGroup" xmlns:wpi="http://schemas.microsoft.com/office/word/2010/wordprocessingInk" xmlns:wne="http://schemas.microsoft.com/office/word/2006/wordml" xmlns:wps="http://schemas.microsoft.com/office/word/2010/wordprocessingShape" mc:Ignorable="w14 w15 w16se w16cid w16 w16cex w16sdtdh wp14">
+<w:numbering xmlns:wpc="http://schemas.microsoft.com/office/word/2010/wordprocessingCanvas" xmlns:cx="http://schemas.microsoft.com/office/drawing/2014/chartex" xmlns:mc="http://schemas.openxmlformats.org/markup-compatibility/2006" xmlns:o="urn:schemas-microsoft-com:office:office" xmlns:r="http://schemas.openxmlformats.org/officeDocument/2006/relationships" xmlns:m="http://schemas.openxmlformats.org/officeDocument/2006/math" xmlns:v="urn:schemas-microsoft-com:vml" xmlns:wp14="http://schemas.microsoft.com/office/word/2010/wordprocessingDrawing" xmlns:wp="http://schemas.openxmlformats.org/drawingml/2006/wordprocessingDrawing" xmlns:w10="urn:schemas-microsoft-com:office:word" xmlns:w="http://schemas.openxmlformats.org/wordprocessingml/2006/main" xmlns:w14="http://schemas.microsoft.com/office/word/2010/wordml" xmlns:w15="http://schemas.microsoft.com/office/word/2012/wordml" xmlns:w16se="http://schemas.microsoft.com/office/word/2015/wordml/symex" xmlns:wpg="http://schemas.microsoft.com/office/word/2010/wordprocessingGroup" xmlns:wpi="http://schemas.microsoft.com/office/word/2010/wordprocessingInk" xmlns:wne="http://schemas.microsoft.com/office/word/2006/wordml" xmlns:wps="http://schemas.microsoft.com/office/word/2010/wordprocessingShape" mc:Ignorable="w14 w15 w16se wp14">
   <w:abstractNum w:abstractNumId="0" w15:restartNumberingAfterBreak="0">
     <w:nsid w:val="257B22F5"/>
     <w:multiLevelType w:val="multilevel"/>
@@ -3029,17 +3190,17 @@
       </w:pPr>
     </w:lvl>
   </w:abstractNum>
-  <w:num w:numId="1" w16cid:durableId="1557084523">
+  <w:num w:numId="1">
     <w:abstractNumId w:val="0"/>
   </w:num>
-  <w:num w:numId="2" w16cid:durableId="27490947">
+  <w:num w:numId="2">
     <w:abstractNumId w:val="1"/>
   </w:num>
 </w:numbering>
 </file>
 
 <file path=word/styles.xml><?xml version="1.0" encoding="utf-8"?>
-<w:styles xmlns:mc="http://schemas.openxmlformats.org/markup-compatibility/2006" xmlns:r="http://schemas.openxmlformats.org/officeDocument/2006/relationships" xmlns:w="http://schemas.openxmlformats.org/wordprocessingml/2006/main" xmlns:w14="http://schemas.microsoft.com/office/word/2010/wordml" xmlns:w15="http://schemas.microsoft.com/office/word/2012/wordml" xmlns:w16cex="http://schemas.microsoft.com/office/word/2018/wordml/cex" xmlns:w16cid="http://schemas.microsoft.com/office/word/2016/wordml/cid" xmlns:w16="http://schemas.microsoft.com/office/word/2018/wordml" xmlns:w16sdtdh="http://schemas.microsoft.com/office/word/2020/wordml/sdtdatahash" xmlns:w16se="http://schemas.microsoft.com/office/word/2015/wordml/symex" mc:Ignorable="w14 w15 w16se w16cid w16 w16cex w16sdtdh">
+<w:styles xmlns:mc="http://schemas.openxmlformats.org/markup-compatibility/2006" xmlns:r="http://schemas.openxmlformats.org/officeDocument/2006/relationships" xmlns:w="http://schemas.openxmlformats.org/wordprocessingml/2006/main" xmlns:w14="http://schemas.microsoft.com/office/word/2010/wordml" xmlns:w15="http://schemas.microsoft.com/office/word/2012/wordml" xmlns:w16se="http://schemas.microsoft.com/office/word/2015/wordml/symex" mc:Ignorable="w14 w15 w16se">
   <w:docDefaults>
     <w:rPrDefault>
       <w:rPr>
@@ -3057,7 +3218,7 @@
       </w:pPr>
     </w:pPrDefault>
   </w:docDefaults>
-  <w:latentStyles w:defLockedState="0" w:defUIPriority="99" w:defSemiHidden="0" w:defUnhideWhenUsed="0" w:defQFormat="0" w:count="376">
+  <w:latentStyles w:defLockedState="0" w:defUIPriority="99" w:defSemiHidden="0" w:defUnhideWhenUsed="0" w:defQFormat="0" w:count="371">
     <w:lsdException w:name="Normal" w:uiPriority="0" w:qFormat="1"/>
     <w:lsdException w:name="heading 1" w:uiPriority="9" w:qFormat="1"/>
     <w:lsdException w:name="heading 2" w:semiHidden="1" w:uiPriority="9" w:unhideWhenUsed="1" w:qFormat="1"/>
@@ -3429,11 +3590,6 @@
     <w:lsdException w:name="List Table 5 Dark Accent 6" w:uiPriority="50"/>
     <w:lsdException w:name="List Table 6 Colorful Accent 6" w:uiPriority="51"/>
     <w:lsdException w:name="List Table 7 Colorful Accent 6" w:uiPriority="52"/>
-    <w:lsdException w:name="Mention" w:semiHidden="1" w:unhideWhenUsed="1"/>
-    <w:lsdException w:name="Smart Hyperlink" w:semiHidden="1" w:unhideWhenUsed="1"/>
-    <w:lsdException w:name="Hashtag" w:semiHidden="1" w:unhideWhenUsed="1"/>
-    <w:lsdException w:name="Unresolved Mention" w:semiHidden="1" w:unhideWhenUsed="1"/>
-    <w:lsdException w:name="Smart Link" w:semiHidden="1" w:unhideWhenUsed="1"/>
   </w:latentStyles>
   <w:style w:type="paragraph" w:default="1" w:styleId="Normal">
     <w:name w:val="Normal"/>
@@ -3596,7 +3752,7 @@
       <w:u w:val="single"/>
     </w:rPr>
   </w:style>
-  <w:style w:type="character" w:styleId="MenoPendente">
+  <w:style w:type="character" w:customStyle="1" w:styleId="UnresolvedMention">
     <w:name w:val="Unresolved Mention"/>
     <w:basedOn w:val="Fontepargpadro"/>
     <w:uiPriority w:val="99"/>
@@ -3907,26 +4063,6 @@
 </file>
 
 <file path=customXml/item1.xml><?xml version="1.0" encoding="utf-8"?>
-<p:properties xmlns:p="http://schemas.microsoft.com/office/2006/metadata/properties" xmlns:xsi="http://www.w3.org/2001/XMLSchema-instance" xmlns:pc="http://schemas.microsoft.com/office/infopath/2007/PartnerControls">
-  <documentManagement>
-    <TaxCatchAll xmlns="43fe1351-66ed-45d6-9608-d89d397830e9" xsi:nil="true"/>
-    <lcf76f155ced4ddcb4097134ff3c332f xmlns="eed28364-0ed8-47c3-9aef-5516e4038e4d">
-      <Terms xmlns="http://schemas.microsoft.com/office/infopath/2007/PartnerControls"/>
-    </lcf76f155ced4ddcb4097134ff3c332f>
-  </documentManagement>
-</p:properties>
-</file>
-
-<file path=customXml/item2.xml><?xml version="1.0" encoding="utf-8"?>
-<?mso-contentType ?>
-<FormTemplates xmlns="http://schemas.microsoft.com/sharepoint/v3/contenttype/forms">
-  <Display>DocumentLibraryForm</Display>
-  <Edit>DocumentLibraryForm</Edit>
-  <New>DocumentLibraryForm</New>
-</FormTemplates>
-</file>
-
-<file path=customXml/item3.xml><?xml version="1.0" encoding="utf-8"?>
 <ct:contentTypeSchema xmlns:ct="http://schemas.microsoft.com/office/2006/metadata/contentType" xmlns:ma="http://schemas.microsoft.com/office/2006/metadata/properties/metaAttributes" ct:_="" ma:_="" ma:contentTypeName="Document" ma:contentTypeID="0x01010065B5D17C882DBC4FAC732B71DBCF9DFC" ma:contentTypeVersion="15" ma:contentTypeDescription="Create a new document." ma:contentTypeScope="" ma:versionID="db408f61f2c8a339f4b5a14c75b3282c">
   <xsd:schema xmlns:xsd="http://www.w3.org/2001/XMLSchema" xmlns:xs="http://www.w3.org/2001/XMLSchema" xmlns:p="http://schemas.microsoft.com/office/2006/metadata/properties" xmlns:ns2="eed28364-0ed8-47c3-9aef-5516e4038e4d" xmlns:ns3="43fe1351-66ed-45d6-9608-d89d397830e9" targetNamespace="http://schemas.microsoft.com/office/2006/metadata/properties" ma:root="true" ma:fieldsID="1e05629155331ce7e229aa47579e34c7" ns2:_="" ns3:_="">
     <xsd:import namespace="eed28364-0ed8-47c3-9aef-5516e4038e4d"/>
@@ -4161,26 +4297,27 @@
 </ct:contentTypeSchema>
 </file>
 
-<file path=customXml/itemProps1.xml><?xml version="1.0" encoding="utf-8"?>
-<ds:datastoreItem xmlns:ds="http://schemas.openxmlformats.org/officeDocument/2006/customXml" ds:itemID="{803F2A10-EF7A-4887-BA23-02D430D45E12}">
-  <ds:schemaRefs>
-    <ds:schemaRef ds:uri="http://schemas.microsoft.com/office/2006/metadata/properties"/>
-    <ds:schemaRef ds:uri="http://schemas.microsoft.com/office/infopath/2007/PartnerControls"/>
-    <ds:schemaRef ds:uri="43fe1351-66ed-45d6-9608-d89d397830e9"/>
-    <ds:schemaRef ds:uri="eed28364-0ed8-47c3-9aef-5516e4038e4d"/>
-  </ds:schemaRefs>
-</ds:datastoreItem>
+<file path=customXml/item2.xml><?xml version="1.0" encoding="utf-8"?>
+<?mso-contentType ?>
+<FormTemplates xmlns="http://schemas.microsoft.com/sharepoint/v3/contenttype/forms">
+  <Display>DocumentLibraryForm</Display>
+  <Edit>DocumentLibraryForm</Edit>
+  <New>DocumentLibraryForm</New>
+</FormTemplates>
 </file>
 
-<file path=customXml/itemProps2.xml><?xml version="1.0" encoding="utf-8"?>
-<ds:datastoreItem xmlns:ds="http://schemas.openxmlformats.org/officeDocument/2006/customXml" ds:itemID="{A520C40D-57B0-4C5B-8F5F-43E94F59EAA6}">
-  <ds:schemaRefs>
-    <ds:schemaRef ds:uri="http://schemas.microsoft.com/sharepoint/v3/contenttype/forms"/>
-  </ds:schemaRefs>
-</ds:datastoreItem>
+<file path=customXml/item3.xml><?xml version="1.0" encoding="utf-8"?>
+<p:properties xmlns:p="http://schemas.microsoft.com/office/2006/metadata/properties" xmlns:xsi="http://www.w3.org/2001/XMLSchema-instance" xmlns:pc="http://schemas.microsoft.com/office/infopath/2007/PartnerControls">
+  <documentManagement>
+    <TaxCatchAll xmlns="43fe1351-66ed-45d6-9608-d89d397830e9" xsi:nil="true"/>
+    <lcf76f155ced4ddcb4097134ff3c332f xmlns="eed28364-0ed8-47c3-9aef-5516e4038e4d">
+      <Terms xmlns="http://schemas.microsoft.com/office/infopath/2007/PartnerControls"/>
+    </lcf76f155ced4ddcb4097134ff3c332f>
+  </documentManagement>
+</p:properties>
 </file>
 
-<file path=customXml/itemProps3.xml><?xml version="1.0" encoding="utf-8"?>
+<file path=customXml/itemProps1.xml><?xml version="1.0" encoding="utf-8"?>
 <ds:datastoreItem xmlns:ds="http://schemas.openxmlformats.org/officeDocument/2006/customXml" ds:itemID="{ABA9DC75-4A37-4358-AA74-2F3056F556E1}">
   <ds:schemaRefs>
     <ds:schemaRef ds:uri="http://schemas.microsoft.com/office/2006/metadata/contentType"/>
@@ -4197,4 +4334,23 @@
     <ds:schemaRef ds:uri="http://schemas.microsoft.com/internal/obd"/>
   </ds:schemaRefs>
 </ds:datastoreItem>
+</file>
+
+<file path=customXml/itemProps2.xml><?xml version="1.0" encoding="utf-8"?>
+<ds:datastoreItem xmlns:ds="http://schemas.openxmlformats.org/officeDocument/2006/customXml" ds:itemID="{A520C40D-57B0-4C5B-8F5F-43E94F59EAA6}">
+  <ds:schemaRefs>
+    <ds:schemaRef ds:uri="http://schemas.microsoft.com/sharepoint/v3/contenttype/forms"/>
+  </ds:schemaRefs>
+</ds:datastoreItem>
+</file>
+
+<file path=customXml/itemProps3.xml><?xml version="1.0" encoding="utf-8"?>
+<ds:datastoreItem xmlns:ds="http://schemas.openxmlformats.org/officeDocument/2006/customXml" ds:itemID="{803F2A10-EF7A-4887-BA23-02D430D45E12}">
+  <ds:schemaRefs>
+    <ds:schemaRef ds:uri="http://schemas.microsoft.com/office/2006/metadata/properties"/>
+    <ds:schemaRef ds:uri="http://schemas.microsoft.com/office/infopath/2007/PartnerControls"/>
+    <ds:schemaRef ds:uri="43fe1351-66ed-45d6-9608-d89d397830e9"/>
+    <ds:schemaRef ds:uri="eed28364-0ed8-47c3-9aef-5516e4038e4d"/>
+  </ds:schemaRefs>
+</ds:datastoreItem>
 </file>
</xml_diff>